<commit_message>
:sparkles: feat: configuração no cors + template email
</commit_message>
<xml_diff>
--- a/InglesIII/Professional skills.docx
+++ b/InglesIII/Professional skills.docx
@@ -1179,8 +1179,42 @@
           <w:szCs w:val="24"/>
           <w:lang w:val="en-US"/>
         </w:rPr>
-        <w:t>Verbal communication because for me is more easy to the expresses my ideas</w:t>
-      </w:r>
+        <w:t>Verbal communica</w:t>
+      </w:r>
+      <w:r>
+        <w:rPr>
+          <w:rFonts w:ascii="Times New Roman" w:hAnsi="Times New Roman" w:cs="Times New Roman"/>
+          <w:color w:val="A8D08D" w:themeColor="accent6" w:themeTint="99"/>
+          <w:sz w:val="24"/>
+          <w:szCs w:val="24"/>
+          <w:lang w:val="en-US"/>
+        </w:rPr>
+        <w:t xml:space="preserve">tion because for me is </w:t>
+      </w:r>
+      <w:proofErr w:type="spellStart"/>
+      <w:r>
+        <w:rPr>
+          <w:rFonts w:ascii="Times New Roman" w:hAnsi="Times New Roman" w:cs="Times New Roman"/>
+          <w:color w:val="A8D08D" w:themeColor="accent6" w:themeTint="99"/>
+          <w:sz w:val="24"/>
+          <w:szCs w:val="24"/>
+          <w:lang w:val="en-US"/>
+        </w:rPr>
+        <w:t>easyer</w:t>
+      </w:r>
+      <w:proofErr w:type="spellEnd"/>
+      <w:r>
+        <w:rPr>
+          <w:rFonts w:ascii="Times New Roman" w:hAnsi="Times New Roman" w:cs="Times New Roman"/>
+          <w:color w:val="A8D08D" w:themeColor="accent6" w:themeTint="99"/>
+          <w:sz w:val="24"/>
+          <w:szCs w:val="24"/>
+          <w:lang w:val="en-US"/>
+        </w:rPr>
+        <w:t xml:space="preserve"> to the expresses my ideas</w:t>
+      </w:r>
+      <w:bookmarkStart w:id="1" w:name="_GoBack"/>
+      <w:bookmarkEnd w:id="1"/>
     </w:p>
     <w:p>
       <w:pPr>
@@ -1228,8 +1262,6 @@
     </w:p>
     <w:p>
       <w:pPr>
-        <w:spacing w:after="0" w:line="360" w:lineRule="auto"/>
-        <w:jc w:val="both"/>
         <w:rPr>
           <w:rFonts w:ascii="Times New Roman" w:hAnsi="Times New Roman" w:cs="Times New Roman"/>
           <w:sz w:val="24"/>
@@ -1763,8 +1795,6 @@
     </w:p>
     <w:p>
       <w:pPr>
-        <w:spacing w:after="0" w:line="360" w:lineRule="auto"/>
-        <w:jc w:val="both"/>
         <w:rPr>
           <w:rFonts w:ascii="Times New Roman" w:hAnsi="Times New Roman" w:cs="Times New Roman"/>
           <w:sz w:val="24"/>
@@ -1781,41 +1811,51 @@
         </w:rPr>
         <w:t>9 – Give me an example of when you’ve successfully solved a problem.</w:t>
       </w:r>
-      <w:bookmarkStart w:id="1" w:name="_GoBack"/>
-      <w:bookmarkEnd w:id="1"/>
-    </w:p>
-    <w:p>
-      <w:pPr>
-        <w:spacing w:after="0" w:line="360" w:lineRule="auto"/>
-        <w:jc w:val="both"/>
-        <w:rPr>
-          <w:rFonts w:ascii="Times New Roman" w:hAnsi="Times New Roman" w:cs="Times New Roman"/>
-          <w:sz w:val="24"/>
-          <w:szCs w:val="24"/>
-          <w:lang w:val="en-US"/>
-        </w:rPr>
-      </w:pPr>
-    </w:p>
-    <w:p>
-      <w:pPr>
-        <w:spacing w:after="0" w:line="360" w:lineRule="auto"/>
-        <w:jc w:val="both"/>
-        <w:rPr>
-          <w:rFonts w:ascii="Times New Roman" w:hAnsi="Times New Roman" w:cs="Times New Roman"/>
-          <w:sz w:val="24"/>
-          <w:szCs w:val="24"/>
-          <w:lang w:val="en-US"/>
-        </w:rPr>
-      </w:pPr>
-    </w:p>
-    <w:p>
-      <w:pPr>
-        <w:spacing w:after="0" w:line="360" w:lineRule="auto"/>
-        <w:jc w:val="both"/>
-        <w:rPr>
-          <w:rFonts w:ascii="Times New Roman" w:hAnsi="Times New Roman" w:cs="Times New Roman"/>
-          <w:sz w:val="24"/>
-          <w:szCs w:val="24"/>
+    </w:p>
+    <w:p>
+      <w:pPr>
+        <w:spacing w:after="0" w:line="360" w:lineRule="auto"/>
+        <w:jc w:val="both"/>
+        <w:rPr>
+          <w:rFonts w:ascii="Times New Roman" w:hAnsi="Times New Roman" w:cs="Times New Roman"/>
+          <w:color w:val="A8D08D" w:themeColor="accent6" w:themeTint="99"/>
+          <w:sz w:val="24"/>
+          <w:szCs w:val="24"/>
+          <w:lang w:val="en-US"/>
+        </w:rPr>
+      </w:pPr>
+      <w:r>
+        <w:rPr>
+          <w:rFonts w:ascii="Times New Roman" w:hAnsi="Times New Roman" w:cs="Times New Roman"/>
+          <w:color w:val="A8D08D" w:themeColor="accent6" w:themeTint="99"/>
+          <w:sz w:val="24"/>
+          <w:szCs w:val="24"/>
+          <w:lang w:val="en-US"/>
+        </w:rPr>
+        <w:t>I needed to create communication between a form and the server</w:t>
+      </w:r>
+    </w:p>
+    <w:p>
+      <w:pPr>
+        <w:spacing w:after="0" w:line="360" w:lineRule="auto"/>
+        <w:jc w:val="both"/>
+        <w:rPr>
+          <w:rFonts w:ascii="Times New Roman" w:hAnsi="Times New Roman" w:cs="Times New Roman"/>
+          <w:sz w:val="24"/>
+          <w:szCs w:val="24"/>
+          <w:lang w:val="en-US"/>
+        </w:rPr>
+      </w:pPr>
+    </w:p>
+    <w:p>
+      <w:pPr>
+        <w:spacing w:after="0" w:line="360" w:lineRule="auto"/>
+        <w:jc w:val="both"/>
+        <w:rPr>
+          <w:rFonts w:ascii="Times New Roman" w:hAnsi="Times New Roman" w:cs="Times New Roman"/>
+          <w:sz w:val="24"/>
+          <w:szCs w:val="24"/>
+          <w:u w:val="single"/>
           <w:lang w:val="en-US"/>
         </w:rPr>
       </w:pPr>
@@ -1828,6 +1868,29 @@
         </w:rPr>
         <w:t>10 – Give an example of a time when you’ve had to be creative in solving a problem.</w:t>
       </w:r>
+      <w:r>
+        <w:rPr>
+          <w:rFonts w:ascii="Times New Roman" w:hAnsi="Times New Roman" w:cs="Times New Roman"/>
+          <w:color w:val="A8D08D" w:themeColor="accent6" w:themeTint="99"/>
+          <w:sz w:val="24"/>
+          <w:szCs w:val="24"/>
+          <w:lang w:val="en-US"/>
+        </w:rPr>
+        <w:br/>
+        <w:t>I needed to create a graph to present data instead of showing it in a list</w:t>
+      </w:r>
+    </w:p>
+    <w:p>
+      <w:pPr>
+        <w:spacing w:after="0" w:line="360" w:lineRule="auto"/>
+        <w:jc w:val="both"/>
+        <w:rPr>
+          <w:rFonts w:ascii="Times New Roman" w:hAnsi="Times New Roman" w:cs="Times New Roman"/>
+          <w:sz w:val="24"/>
+          <w:szCs w:val="24"/>
+          <w:lang w:val="en-US"/>
+        </w:rPr>
+      </w:pPr>
     </w:p>
     <w:p>
       <w:pPr>
@@ -1856,6 +1919,83 @@
         <w:jc w:val="both"/>
         <w:rPr>
           <w:rFonts w:ascii="Times New Roman" w:hAnsi="Times New Roman" w:cs="Times New Roman"/>
+          <w:color w:val="A8D08D" w:themeColor="accent6" w:themeTint="99"/>
+          <w:sz w:val="24"/>
+          <w:szCs w:val="24"/>
+          <w:lang w:val="en-US"/>
+        </w:rPr>
+      </w:pPr>
+      <w:r>
+        <w:rPr>
+          <w:rFonts w:ascii="Times New Roman" w:hAnsi="Times New Roman" w:cs="Times New Roman"/>
+          <w:color w:val="A8D08D" w:themeColor="accent6" w:themeTint="99"/>
+          <w:sz w:val="24"/>
+          <w:szCs w:val="24"/>
+          <w:lang w:val="en-US"/>
+        </w:rPr>
+        <w:t>B</w:t>
+      </w:r>
+      <w:r>
+        <w:rPr>
+          <w:rFonts w:ascii="Times New Roman" w:hAnsi="Times New Roman" w:cs="Times New Roman"/>
+          <w:color w:val="A8D08D" w:themeColor="accent6" w:themeTint="99"/>
+          <w:sz w:val="24"/>
+          <w:szCs w:val="24"/>
+          <w:lang w:val="en-US"/>
+        </w:rPr>
+        <w:t xml:space="preserve">e sincere, honest and have </w:t>
+      </w:r>
+      <w:proofErr w:type="gramStart"/>
+      <w:r>
+        <w:rPr>
+          <w:rFonts w:ascii="Times New Roman" w:hAnsi="Times New Roman" w:cs="Times New Roman"/>
+          <w:color w:val="A8D08D" w:themeColor="accent6" w:themeTint="99"/>
+          <w:sz w:val="24"/>
+          <w:szCs w:val="24"/>
+          <w:lang w:val="en-US"/>
+        </w:rPr>
+        <w:t>character</w:t>
+      </w:r>
+      <w:r>
+        <w:rPr>
+          <w:rFonts w:ascii="Times New Roman" w:hAnsi="Times New Roman" w:cs="Times New Roman"/>
+          <w:color w:val="A8D08D" w:themeColor="accent6" w:themeTint="99"/>
+          <w:sz w:val="24"/>
+          <w:szCs w:val="24"/>
+          <w:lang w:val="en-US"/>
+        </w:rPr>
+        <w:t xml:space="preserve">  SINCER</w:t>
+      </w:r>
+      <w:proofErr w:type="gramEnd"/>
+      <w:r>
+        <w:rPr>
+          <w:rFonts w:ascii="Times New Roman" w:hAnsi="Times New Roman" w:cs="Times New Roman"/>
+          <w:color w:val="A8D08D" w:themeColor="accent6" w:themeTint="99"/>
+          <w:sz w:val="24"/>
+          <w:szCs w:val="24"/>
+          <w:lang w:val="en-US"/>
+        </w:rPr>
+        <w:t xml:space="preserve"> / QUÈRETER</w:t>
+      </w:r>
+    </w:p>
+    <w:p>
+      <w:pPr>
+        <w:spacing w:after="0" w:line="360" w:lineRule="auto"/>
+        <w:jc w:val="both"/>
+        <w:rPr>
+          <w:rFonts w:ascii="Times New Roman" w:hAnsi="Times New Roman" w:cs="Times New Roman"/>
+          <w:sz w:val="24"/>
+          <w:szCs w:val="24"/>
+          <w:lang w:val="en-US"/>
+        </w:rPr>
+      </w:pPr>
+    </w:p>
+    <w:p>
+      <w:pPr>
+        <w:spacing w:after="0" w:line="360" w:lineRule="auto"/>
+        <w:jc w:val="both"/>
+        <w:rPr>
+          <w:rFonts w:ascii="Times New Roman" w:hAnsi="Times New Roman" w:cs="Times New Roman"/>
           <w:sz w:val="24"/>
           <w:szCs w:val="24"/>
           <w:lang w:val="en-US"/>
@@ -1877,6 +2017,42 @@
         <w:jc w:val="both"/>
         <w:rPr>
           <w:rFonts w:ascii="Times New Roman" w:hAnsi="Times New Roman" w:cs="Times New Roman"/>
+          <w:color w:val="A8D08D" w:themeColor="accent6" w:themeTint="99"/>
+          <w:sz w:val="24"/>
+          <w:szCs w:val="24"/>
+          <w:lang w:val="en-US"/>
+        </w:rPr>
+      </w:pPr>
+      <w:r>
+        <w:rPr>
+          <w:rFonts w:ascii="Times New Roman" w:hAnsi="Times New Roman" w:cs="Times New Roman"/>
+          <w:color w:val="A8D08D" w:themeColor="accent6" w:themeTint="99"/>
+          <w:sz w:val="24"/>
+          <w:szCs w:val="24"/>
+          <w:lang w:val="en-US"/>
+        </w:rPr>
+        <w:lastRenderedPageBreak/>
+        <w:t>I try to talk to him to understand the conflict and reach a consensus</w:t>
+      </w:r>
+    </w:p>
+    <w:p>
+      <w:pPr>
+        <w:spacing w:after="0" w:line="360" w:lineRule="auto"/>
+        <w:jc w:val="both"/>
+        <w:rPr>
+          <w:rFonts w:ascii="Times New Roman" w:hAnsi="Times New Roman" w:cs="Times New Roman"/>
+          <w:sz w:val="24"/>
+          <w:szCs w:val="24"/>
+          <w:lang w:val="en-US"/>
+        </w:rPr>
+      </w:pPr>
+    </w:p>
+    <w:p>
+      <w:pPr>
+        <w:spacing w:after="0" w:line="360" w:lineRule="auto"/>
+        <w:jc w:val="both"/>
+        <w:rPr>
+          <w:rFonts w:ascii="Times New Roman" w:hAnsi="Times New Roman" w:cs="Times New Roman"/>
           <w:sz w:val="24"/>
           <w:szCs w:val="24"/>
           <w:lang w:val="en-US"/>
@@ -1898,6 +2074,41 @@
         <w:jc w:val="both"/>
         <w:rPr>
           <w:rFonts w:ascii="Times New Roman" w:hAnsi="Times New Roman" w:cs="Times New Roman"/>
+          <w:color w:val="A8D08D" w:themeColor="accent6" w:themeTint="99"/>
+          <w:sz w:val="24"/>
+          <w:szCs w:val="24"/>
+          <w:lang w:val="en-US"/>
+        </w:rPr>
+      </w:pPr>
+      <w:r>
+        <w:rPr>
+          <w:rFonts w:ascii="Times New Roman" w:hAnsi="Times New Roman" w:cs="Times New Roman"/>
+          <w:color w:val="A8D08D" w:themeColor="accent6" w:themeTint="99"/>
+          <w:sz w:val="24"/>
+          <w:szCs w:val="24"/>
+          <w:lang w:val="en-US"/>
+        </w:rPr>
+        <w:t>I check which work is most important to start with.</w:t>
+      </w:r>
+    </w:p>
+    <w:p>
+      <w:pPr>
+        <w:spacing w:after="0" w:line="360" w:lineRule="auto"/>
+        <w:jc w:val="both"/>
+        <w:rPr>
+          <w:rFonts w:ascii="Times New Roman" w:hAnsi="Times New Roman" w:cs="Times New Roman"/>
+          <w:sz w:val="24"/>
+          <w:szCs w:val="24"/>
+          <w:lang w:val="en-US"/>
+        </w:rPr>
+      </w:pPr>
+    </w:p>
+    <w:p>
+      <w:pPr>
+        <w:spacing w:after="0" w:line="360" w:lineRule="auto"/>
+        <w:jc w:val="both"/>
+        <w:rPr>
+          <w:rFonts w:ascii="Times New Roman" w:hAnsi="Times New Roman" w:cs="Times New Roman"/>
           <w:sz w:val="24"/>
           <w:szCs w:val="24"/>
           <w:lang w:val="en-US"/>
@@ -1919,6 +2130,51 @@
         <w:jc w:val="both"/>
         <w:rPr>
           <w:rFonts w:ascii="Times New Roman" w:hAnsi="Times New Roman" w:cs="Times New Roman"/>
+          <w:color w:val="A8D08D" w:themeColor="accent6" w:themeTint="99"/>
+          <w:sz w:val="24"/>
+          <w:szCs w:val="24"/>
+          <w:lang w:val="en-US"/>
+        </w:rPr>
+      </w:pPr>
+      <w:r>
+        <w:rPr>
+          <w:rFonts w:ascii="Times New Roman" w:hAnsi="Times New Roman" w:cs="Times New Roman"/>
+          <w:color w:val="A8D08D" w:themeColor="accent6" w:themeTint="99"/>
+          <w:sz w:val="24"/>
+          <w:szCs w:val="24"/>
+          <w:lang w:val="en-US"/>
+        </w:rPr>
+        <w:t>H</w:t>
+      </w:r>
+      <w:r>
+        <w:rPr>
+          <w:rFonts w:ascii="Times New Roman" w:hAnsi="Times New Roman" w:cs="Times New Roman"/>
+          <w:color w:val="A8D08D" w:themeColor="accent6" w:themeTint="99"/>
+          <w:sz w:val="24"/>
+          <w:szCs w:val="24"/>
+          <w:lang w:val="en-US"/>
+        </w:rPr>
+        <w:t>onesty and transparency</w:t>
+      </w:r>
+    </w:p>
+    <w:p>
+      <w:pPr>
+        <w:spacing w:after="0" w:line="360" w:lineRule="auto"/>
+        <w:jc w:val="both"/>
+        <w:rPr>
+          <w:rFonts w:ascii="Times New Roman" w:hAnsi="Times New Roman" w:cs="Times New Roman"/>
+          <w:sz w:val="24"/>
+          <w:szCs w:val="24"/>
+          <w:lang w:val="en-US"/>
+        </w:rPr>
+      </w:pPr>
+    </w:p>
+    <w:p>
+      <w:pPr>
+        <w:spacing w:after="0" w:line="360" w:lineRule="auto"/>
+        <w:jc w:val="both"/>
+        <w:rPr>
+          <w:rFonts w:ascii="Times New Roman" w:hAnsi="Times New Roman" w:cs="Times New Roman"/>
           <w:sz w:val="24"/>
           <w:szCs w:val="24"/>
           <w:lang w:val="en-US"/>
@@ -1967,6 +2223,51 @@
         <w:jc w:val="both"/>
         <w:rPr>
           <w:rFonts w:ascii="Times New Roman" w:hAnsi="Times New Roman" w:cs="Times New Roman"/>
+          <w:color w:val="A8D08D" w:themeColor="accent6" w:themeTint="99"/>
+          <w:sz w:val="24"/>
+          <w:szCs w:val="24"/>
+          <w:lang w:val="en-US"/>
+        </w:rPr>
+      </w:pPr>
+      <w:r>
+        <w:rPr>
+          <w:rFonts w:ascii="Times New Roman" w:hAnsi="Times New Roman" w:cs="Times New Roman"/>
+          <w:color w:val="A8D08D" w:themeColor="accent6" w:themeTint="99"/>
+          <w:sz w:val="24"/>
+          <w:szCs w:val="24"/>
+          <w:lang w:val="en-US"/>
+        </w:rPr>
+        <w:t>L</w:t>
+      </w:r>
+      <w:r>
+        <w:rPr>
+          <w:rFonts w:ascii="Times New Roman" w:hAnsi="Times New Roman" w:cs="Times New Roman"/>
+          <w:color w:val="A8D08D" w:themeColor="accent6" w:themeTint="99"/>
+          <w:sz w:val="24"/>
+          <w:szCs w:val="24"/>
+          <w:lang w:val="en-US"/>
+        </w:rPr>
+        <w:t>ook on the positive side I'm going to learn something new</w:t>
+      </w:r>
+    </w:p>
+    <w:p>
+      <w:pPr>
+        <w:spacing w:after="0" w:line="360" w:lineRule="auto"/>
+        <w:jc w:val="both"/>
+        <w:rPr>
+          <w:rFonts w:ascii="Times New Roman" w:hAnsi="Times New Roman" w:cs="Times New Roman"/>
+          <w:sz w:val="24"/>
+          <w:szCs w:val="24"/>
+          <w:lang w:val="en-US"/>
+        </w:rPr>
+      </w:pPr>
+    </w:p>
+    <w:p>
+      <w:pPr>
+        <w:spacing w:after="0" w:line="360" w:lineRule="auto"/>
+        <w:jc w:val="both"/>
+        <w:rPr>
+          <w:rFonts w:ascii="Times New Roman" w:hAnsi="Times New Roman" w:cs="Times New Roman"/>
           <w:sz w:val="24"/>
           <w:szCs w:val="24"/>
           <w:lang w:val="en-US"/>
@@ -1981,6 +2282,41 @@
         </w:rPr>
         <w:t>16 – What do you do if you realize you’ve made a bad or wrong decision?</w:t>
       </w:r>
+    </w:p>
+    <w:p>
+      <w:pPr>
+        <w:spacing w:after="0" w:line="360" w:lineRule="auto"/>
+        <w:jc w:val="both"/>
+        <w:rPr>
+          <w:rFonts w:ascii="Times New Roman" w:hAnsi="Times New Roman" w:cs="Times New Roman"/>
+          <w:color w:val="A8D08D" w:themeColor="accent6" w:themeTint="99"/>
+          <w:sz w:val="24"/>
+          <w:szCs w:val="24"/>
+          <w:lang w:val="en-US"/>
+        </w:rPr>
+      </w:pPr>
+      <w:r>
+        <w:rPr>
+          <w:rFonts w:ascii="Times New Roman" w:hAnsi="Times New Roman" w:cs="Times New Roman"/>
+          <w:color w:val="A8D08D" w:themeColor="accent6" w:themeTint="99"/>
+          <w:sz w:val="24"/>
+          <w:szCs w:val="24"/>
+          <w:lang w:val="en-US"/>
+        </w:rPr>
+        <w:t>Seeing that the result went in a different direction than expected</w:t>
+      </w:r>
+    </w:p>
+    <w:p>
+      <w:pPr>
+        <w:spacing w:after="0" w:line="360" w:lineRule="auto"/>
+        <w:jc w:val="both"/>
+        <w:rPr>
+          <w:rFonts w:ascii="Times New Roman" w:hAnsi="Times New Roman" w:cs="Times New Roman"/>
+          <w:sz w:val="24"/>
+          <w:szCs w:val="24"/>
+          <w:lang w:val="en-US"/>
+        </w:rPr>
+      </w:pPr>
     </w:p>
     <w:p>
       <w:pPr>
@@ -2315,6 +2651,7 @@
           <w:szCs w:val="16"/>
           <w:lang w:val="en-US" w:eastAsia="pt-BR"/>
         </w:rPr>
+        <w:lastRenderedPageBreak/>
         <w:t xml:space="preserve">(from </w:t>
       </w:r>
       <w:hyperlink r:id="rId14" w:history="1">
@@ -2576,7 +2913,6 @@
           <w:noProof/>
           <w:lang w:eastAsia="pt-BR"/>
         </w:rPr>
-        <w:lastRenderedPageBreak/>
         <w:drawing>
           <wp:inline distT="0" distB="0" distL="0" distR="0" wp14:anchorId="147C5D21" wp14:editId="4D6D9496">
             <wp:extent cx="4123061" cy="2364105"/>
@@ -3622,7 +3958,7 @@
 </file>
 
 <file path=customXml/itemProps1.xml><?xml version="1.0" encoding="utf-8"?>
-<ds:datastoreItem xmlns:ds="http://schemas.openxmlformats.org/officeDocument/2006/customXml" ds:itemID="{DCC98643-375D-4DC0-9067-BEC3D365643C}">
+<ds:datastoreItem xmlns:ds="http://schemas.openxmlformats.org/officeDocument/2006/customXml" ds:itemID="{B0AD6AD0-16FB-4035-A584-74771A3FE6F7}">
   <ds:schemaRefs>
     <ds:schemaRef ds:uri="http://schemas.openxmlformats.org/officeDocument/2006/bibliography"/>
   </ds:schemaRefs>

</xml_diff>